<commit_message>
syncing repo with resource files for bioSite
</commit_message>
<xml_diff>
--- a/bioSite/kellas-module6.docx
+++ b/bioSite/kellas-module6.docx
@@ -640,207 +640,886 @@
           <w:b/>
           <w:bCs/>
         </w:rPr>
-        <w:t>Interview:</w:t>
-      </w:r>
-    </w:p>
-    <w:p>
-      <w:r>
-        <w:t>At least one completed interview of the subject (the document must contain a minimum of 10 interview questions and responses from the subject).</w:t>
-      </w:r>
-    </w:p>
-    <w:p>
-      <w:r>
-        <w:t xml:space="preserve">One page (minimum 250 words) inspiration document containing </w:t>
-      </w:r>
+        <w:br w:type="page"/>
+      </w:r>
+    </w:p>
+    <w:p>
+      <w:pPr>
+        <w:rPr>
+          <w:b/>
+          <w:bCs/>
+        </w:rPr>
+      </w:pPr>
+      <w:r>
+        <w:rPr>
+          <w:b/>
+          <w:bCs/>
+        </w:rPr>
+        <w:lastRenderedPageBreak/>
+        <w:t>Interview</w:t>
+      </w:r>
+      <w:r>
+        <w:rPr>
+          <w:b/>
+          <w:bCs/>
+        </w:rPr>
+        <w:t xml:space="preserve"> with Guy</w:t>
+      </w:r>
+      <w:r>
+        <w:rPr>
+          <w:b/>
+          <w:bCs/>
+        </w:rPr>
+        <w:t>:</w:t>
+      </w:r>
+    </w:p>
+    <w:p>
+      <w:r>
+        <w:t xml:space="preserve">1.    What are some of your hobbies? </w:t>
+      </w:r>
+    </w:p>
+    <w:p>
+      <w:pPr>
+        <w:ind w:firstLine="720"/>
+      </w:pPr>
+      <w:r>
+        <w:t xml:space="preserve">Division 3 paintball player and playing some video games during free time. </w:t>
+      </w:r>
+    </w:p>
+    <w:p>
+      <w:r>
+        <w:t xml:space="preserve">2.    Do you have any interests beyond your hobbies? </w:t>
+      </w:r>
+    </w:p>
+    <w:p>
+      <w:pPr>
+        <w:ind w:firstLine="720"/>
+      </w:pPr>
+      <w:r>
+        <w:t>Watching shows, studying stocks and gym.</w:t>
+      </w:r>
+      <w:r>
+        <w:t xml:space="preserve"> Also watching both college and NFL football.</w:t>
+      </w:r>
+    </w:p>
+    <w:p>
+      <w:r>
+        <w:t xml:space="preserve">3.    Do you have any kids? How old are they? </w:t>
+      </w:r>
+    </w:p>
+    <w:p>
+      <w:pPr>
+        <w:ind w:firstLine="720"/>
+      </w:pPr>
+      <w:r>
+        <w:t>Ryan 6 and Aurora 3.</w:t>
+      </w:r>
+    </w:p>
+    <w:p>
+      <w:r>
+        <w:t xml:space="preserve">4.    What do you do in your free time? </w:t>
+      </w:r>
+    </w:p>
+    <w:p>
+      <w:pPr>
+        <w:ind w:firstLine="720"/>
+      </w:pPr>
+      <w:r>
+        <w:t>Play</w:t>
+      </w:r>
+      <w:r>
+        <w:t>ing</w:t>
+      </w:r>
+      <w:r>
+        <w:t xml:space="preserve"> with the kids, </w:t>
+      </w:r>
+      <w:r>
+        <w:t>study</w:t>
+      </w:r>
+      <w:r>
+        <w:t>ing,</w:t>
+      </w:r>
+      <w:r>
+        <w:t xml:space="preserve"> and creating memories!</w:t>
+      </w:r>
+    </w:p>
+    <w:p>
+      <w:r>
+        <w:t xml:space="preserve">5.    What is </w:t>
+      </w:r>
+      <w:r>
+        <w:t>your</w:t>
+      </w:r>
+      <w:r>
+        <w:t xml:space="preserve"> highest level of education? </w:t>
+      </w:r>
+    </w:p>
+    <w:p>
+      <w:pPr>
+        <w:ind w:firstLine="720"/>
+      </w:pPr>
+      <w:r>
+        <w:t>BA information Technology</w:t>
+      </w:r>
+    </w:p>
+    <w:p>
+      <w:r>
+        <w:t xml:space="preserve">6.    What did/are you studying? </w:t>
+      </w:r>
+    </w:p>
+    <w:p>
+      <w:pPr>
+        <w:ind w:firstLine="720"/>
+      </w:pPr>
+      <w:r>
+        <w:t xml:space="preserve">Information technology with a minor in Supply chain management. </w:t>
+      </w:r>
+    </w:p>
+    <w:p>
+      <w:r>
+        <w:t xml:space="preserve">7.    What is your dream career? </w:t>
+      </w:r>
+    </w:p>
+    <w:p>
+      <w:pPr>
+        <w:ind w:firstLine="720"/>
+      </w:pPr>
+      <w:r>
+        <w:t>I’m</w:t>
+      </w:r>
+      <w:r>
+        <w:t xml:space="preserve"> gearing up to start a business in supply chain </w:t>
+      </w:r>
+      <w:r>
+        <w:t>consulting but</w:t>
+      </w:r>
+      <w:r>
+        <w:t xml:space="preserve"> would ultimately love to be a day trader and travel. </w:t>
+      </w:r>
+    </w:p>
+    <w:p>
+      <w:r>
+        <w:t xml:space="preserve">8.    Did you have any extracurricular activities during school? </w:t>
+      </w:r>
+    </w:p>
+    <w:p>
+      <w:pPr>
+        <w:ind w:firstLine="720"/>
+      </w:pPr>
+      <w:r>
+        <w:t xml:space="preserve">I played football from youth football, </w:t>
+      </w:r>
+      <w:r>
+        <w:t>in</w:t>
+      </w:r>
+      <w:r>
+        <w:t xml:space="preserve"> elementary throughout </w:t>
+      </w:r>
+      <w:r>
+        <w:t>high school</w:t>
+      </w:r>
+      <w:r>
+        <w:t xml:space="preserve">, </w:t>
+      </w:r>
+      <w:r>
+        <w:t>junior</w:t>
+      </w:r>
+      <w:r>
+        <w:t xml:space="preserve"> varsity and varsity.</w:t>
+      </w:r>
+    </w:p>
+    <w:p>
+      <w:r>
+        <w:t xml:space="preserve">9.    What is your current job title? </w:t>
+      </w:r>
+    </w:p>
+    <w:p>
+      <w:pPr>
+        <w:ind w:firstLine="720"/>
+      </w:pPr>
+      <w:r>
+        <w:t xml:space="preserve">Operations manager inventory control. </w:t>
+      </w:r>
+    </w:p>
+    <w:p>
+      <w:r>
+        <w:t xml:space="preserve">10.    What would be your ideal vacation? </w:t>
+      </w:r>
+    </w:p>
+    <w:p>
+      <w:pPr>
+        <w:ind w:firstLine="720"/>
+      </w:pPr>
       <w:proofErr w:type="gramStart"/>
       <w:r>
-        <w:t>all of</w:t>
+        <w:t>Definitely</w:t>
+      </w:r>
+      <w:r>
+        <w:t xml:space="preserve"> out</w:t>
+      </w:r>
+      <w:r>
+        <w:t>side</w:t>
       </w:r>
       <w:proofErr w:type="gramEnd"/>
       <w:r>
-        <w:t xml:space="preserve"> the research you completed to gain a better understanding of the subject and their hobbies. </w:t>
-      </w:r>
-    </w:p>
-    <w:p>
-      <w:pPr>
-        <w:rPr>
-          <w:b/>
-          <w:bCs/>
-        </w:rPr>
-      </w:pPr>
-      <w:r>
-        <w:rPr>
-          <w:b/>
-          <w:bCs/>
-        </w:rPr>
+        <w:t xml:space="preserve"> of the United States</w:t>
+      </w:r>
+      <w:r>
+        <w:t>.</w:t>
+      </w:r>
+      <w:r>
+        <w:t xml:space="preserve"> Puerto Vallarta, Dubai, or Maldives.</w:t>
+      </w:r>
+    </w:p>
+    <w:p>
+      <w:pPr>
+        <w:rPr>
+          <w:b/>
+          <w:bCs/>
+        </w:rPr>
+      </w:pPr>
+      <w:r>
+        <w:rPr>
+          <w:b/>
+          <w:bCs/>
+        </w:rPr>
+        <w:br w:type="page"/>
+      </w:r>
+    </w:p>
+    <w:p>
+      <w:pPr>
+        <w:rPr>
+          <w:b/>
+          <w:bCs/>
+        </w:rPr>
+      </w:pPr>
+      <w:r>
+        <w:rPr>
+          <w:b/>
+          <w:bCs/>
+        </w:rPr>
+        <w:lastRenderedPageBreak/>
         <w:t>Short Bio:</w:t>
       </w:r>
     </w:p>
     <w:p>
       <w:r>
-        <w:t xml:space="preserve">One page (minimum 250 words) document containing a short bio of the </w:t>
+        <w:t xml:space="preserve">Guy is a father of two adorable kids, one </w:t>
+      </w:r>
+      <w:r>
+        <w:t>six-year-old</w:t>
+      </w:r>
+      <w:r>
+        <w:t xml:space="preserve"> boy named Ryan and three</w:t>
+      </w:r>
+      <w:r>
+        <w:t>-</w:t>
+      </w:r>
+      <w:r>
+        <w:t>year</w:t>
+      </w:r>
+      <w:r>
+        <w:t>-</w:t>
+      </w:r>
+      <w:r>
+        <w:t xml:space="preserve">old daughter Aurora. </w:t>
+      </w:r>
+      <w:r>
+        <w:t>He enjoys spending time with his family and playing with his kids.</w:t>
+      </w:r>
+      <w:r>
+        <w:t xml:space="preserve"> </w:t>
+      </w:r>
+      <w:r>
+        <w:t xml:space="preserve">Guy has played football since youth league through high school and still follows the sport today, watching college and NFL games. If he is not playing with the kids or watching a game, </w:t>
+      </w:r>
+      <w:r>
+        <w:t xml:space="preserve">he can be found at the paintball field. Guy is a </w:t>
       </w:r>
       <w:proofErr w:type="gramStart"/>
       <w:r>
-        <w:t>subject</w:t>
+        <w:t>Division</w:t>
       </w:r>
       <w:proofErr w:type="gramEnd"/>
+      <w:r>
+        <w:t xml:space="preserve"> 3 paintballer, he has spent some serious time playing with his team. H</w:t>
+      </w:r>
+      <w:r>
+        <w:t xml:space="preserve">e </w:t>
+      </w:r>
+      <w:r>
+        <w:t>also</w:t>
+      </w:r>
+      <w:r>
+        <w:t xml:space="preserve"> spend</w:t>
+      </w:r>
+      <w:r>
+        <w:t>s</w:t>
+      </w:r>
+      <w:r>
+        <w:t xml:space="preserve"> some time playing video games</w:t>
+      </w:r>
+      <w:r>
+        <w:t>.</w:t>
+      </w:r>
+    </w:p>
+    <w:p>
+      <w:pPr>
+        <w:rPr>
+          <w:b/>
+          <w:bCs/>
+        </w:rPr>
+      </w:pPr>
+      <w:r>
+        <w:t>Guy is currently an Operations Manager of Inventory Control at a Michael’s Distribution Center</w:t>
+      </w:r>
+      <w:r>
+        <w:t xml:space="preserve"> and</w:t>
+      </w:r>
+      <w:r>
+        <w:t xml:space="preserve"> </w:t>
+      </w:r>
+      <w:r>
+        <w:t>is</w:t>
+      </w:r>
+      <w:r>
+        <w:t xml:space="preserve"> stud</w:t>
+      </w:r>
+      <w:r>
+        <w:t>ying</w:t>
+      </w:r>
+      <w:r>
+        <w:t xml:space="preserve"> </w:t>
+      </w:r>
+      <w:r>
+        <w:t xml:space="preserve">to earn a </w:t>
+      </w:r>
+      <w:proofErr w:type="gramStart"/>
+      <w:r>
+        <w:t>Bachelor</w:t>
+      </w:r>
+      <w:r>
+        <w:t xml:space="preserve"> in </w:t>
+      </w:r>
+      <w:r>
+        <w:t>Information Technology</w:t>
+      </w:r>
+      <w:proofErr w:type="gramEnd"/>
+      <w:r>
+        <w:t xml:space="preserve"> </w:t>
+      </w:r>
+      <w:r>
+        <w:t>while minoring in supply chain management. He aspires</w:t>
+      </w:r>
+      <w:r>
+        <w:t xml:space="preserve"> </w:t>
+      </w:r>
+      <w:r>
+        <w:t>to start</w:t>
+      </w:r>
+      <w:r>
+        <w:t xml:space="preserve"> his own business as a Supply Chain Consultant</w:t>
+      </w:r>
+      <w:r>
+        <w:t>, which will be hard work. To become a consultant will require another Bachelor and a serious commitment in time to gain the necessary experience.</w:t>
+      </w:r>
+      <w:r>
+        <w:t xml:space="preserve"> Guy also studies </w:t>
+      </w:r>
+      <w:r>
+        <w:t>the stock market both for financial purposes and being a day trader to be able to travel more.</w:t>
+      </w:r>
+      <w:r>
+        <w:t xml:space="preserve"> </w:t>
+      </w:r>
+      <w:r>
+        <w:t xml:space="preserve">Guy wants to travel more outside of the United States to places like Puerto Vallarta, </w:t>
+      </w:r>
+      <w:proofErr w:type="gramStart"/>
+      <w:r>
+        <w:t>Dubai</w:t>
+      </w:r>
+      <w:proofErr w:type="gramEnd"/>
+      <w:r>
+        <w:t xml:space="preserve"> or Maldives.</w:t>
+      </w:r>
+      <w:r>
+        <w:t xml:space="preserve"> </w:t>
+      </w:r>
+      <w:r>
+        <w:rPr>
+          <w:b/>
+          <w:bCs/>
+        </w:rPr>
+        <w:br w:type="page"/>
+      </w:r>
+    </w:p>
+    <w:p>
+      <w:pPr>
+        <w:rPr>
+          <w:b/>
+          <w:bCs/>
+        </w:rPr>
+      </w:pPr>
+      <w:r>
+        <w:rPr>
+          <w:b/>
+          <w:bCs/>
+        </w:rPr>
+        <w:lastRenderedPageBreak/>
+        <w:t>Images</w:t>
+      </w:r>
+      <w:r>
+        <w:rPr>
+          <w:b/>
+          <w:bCs/>
+        </w:rPr>
+        <w:t>:</w:t>
+      </w:r>
+      <w:r>
+        <w:rPr>
+          <w:b/>
+          <w:bCs/>
+        </w:rPr>
+        <w:tab/>
+      </w:r>
+      <w:r>
+        <w:rPr>
+          <w:b/>
+          <w:bCs/>
+        </w:rPr>
+        <w:tab/>
+      </w:r>
+      <w:r>
+        <w:rPr>
+          <w:b/>
+          <w:bCs/>
+        </w:rPr>
+        <w:tab/>
+      </w:r>
+      <w:r>
+        <w:rPr>
+          <w:b/>
+          <w:bCs/>
+        </w:rPr>
+        <w:tab/>
+      </w:r>
+      <w:r>
+        <w:rPr>
+          <w:b/>
+          <w:bCs/>
+        </w:rPr>
+        <w:tab/>
+      </w:r>
+      <w:r>
+        <w:rPr>
+          <w:b/>
+          <w:bCs/>
+        </w:rPr>
+        <w:tab/>
+      </w:r>
+      <w:r>
+        <w:rPr>
+          <w:b/>
+          <w:bCs/>
+        </w:rPr>
+        <w:tab/>
+      </w:r>
+      <w:r>
+        <w:rPr>
+          <w:b/>
+          <w:bCs/>
+        </w:rPr>
+        <w:tab/>
+      </w:r>
+      <w:r>
+        <w:rPr>
+          <w:b/>
+          <w:bCs/>
+        </w:rPr>
+        <w:tab/>
+      </w:r>
+      <w:r>
+        <w:rPr>
+          <w:b/>
+          <w:bCs/>
+        </w:rPr>
+        <w:tab/>
+      </w:r>
+      <w:r>
+        <w:rPr>
+          <w:b/>
+          <w:bCs/>
+        </w:rPr>
+        <w:tab/>
+      </w:r>
+      <w:r>
+        <w:rPr>
+          <w:b/>
+          <w:bCs/>
+        </w:rPr>
+        <w:tab/>
+      </w:r>
+      <w:r>
+        <w:rPr>
+          <w:b/>
+          <w:bCs/>
+        </w:rPr>
+        <w:tab/>
+      </w:r>
+      <w:r>
+        <w:rPr>
+          <w:b/>
+          <w:bCs/>
+        </w:rPr>
+        <w:tab/>
+      </w:r>
+      <w:r>
+        <w:rPr>
+          <w:noProof/>
+        </w:rPr>
+        <w:drawing>
+          <wp:inline distT="0" distB="0" distL="0" distR="0" wp14:anchorId="6A758F6A" wp14:editId="3B0BB2F2">
+            <wp:extent cx="4562475" cy="6096000"/>
+            <wp:effectExtent l="0" t="0" r="9525" b="0"/>
+            <wp:docPr id="8" name="Picture 8" descr="A person wearing glasses&#10;&#10;Description automatically generated with medium confidence"/>
+            <wp:cNvGraphicFramePr>
+              <a:graphicFrameLocks xmlns:a="http://schemas.openxmlformats.org/drawingml/2006/main" noChangeAspect="1"/>
+            </wp:cNvGraphicFramePr>
+            <a:graphic xmlns:a="http://schemas.openxmlformats.org/drawingml/2006/main">
+              <a:graphicData uri="http://schemas.openxmlformats.org/drawingml/2006/picture">
+                <pic:pic xmlns:pic="http://schemas.openxmlformats.org/drawingml/2006/picture">
+                  <pic:nvPicPr>
+                    <pic:cNvPr id="8" name="Picture 8" descr="A person wearing glasses&#10;&#10;Description automatically generated with medium confidence"/>
+                    <pic:cNvPicPr/>
+                  </pic:nvPicPr>
+                  <pic:blipFill>
+                    <a:blip r:embed="rId11">
+                      <a:extLst>
+                        <a:ext uri="{28A0092B-C50C-407E-A947-70E740481C1C}">
+                          <a14:useLocalDpi xmlns:a14="http://schemas.microsoft.com/office/drawing/2010/main" val="0"/>
+                        </a:ext>
+                      </a:extLst>
+                    </a:blip>
+                    <a:stretch>
+                      <a:fillRect/>
+                    </a:stretch>
+                  </pic:blipFill>
+                  <pic:spPr>
+                    <a:xfrm>
+                      <a:off x="0" y="0"/>
+                      <a:ext cx="4562475" cy="6096000"/>
+                    </a:xfrm>
+                    <a:prstGeom prst="rect">
+                      <a:avLst/>
+                    </a:prstGeom>
+                  </pic:spPr>
+                </pic:pic>
+              </a:graphicData>
+            </a:graphic>
+          </wp:inline>
+        </w:drawing>
+      </w:r>
     </w:p>
     <w:p>
       <w:pPr>
         <w:ind w:firstLine="720"/>
       </w:pPr>
       <w:r>
-        <w:t xml:space="preserve">This is a formalized write-up of the subject and will be used in the final </w:t>
-      </w:r>
-      <w:proofErr w:type="gramStart"/>
-      <w:r>
-        <w:t>project</w:t>
-      </w:r>
-      <w:proofErr w:type="gramEnd"/>
-      <w:r>
-        <w:t xml:space="preserve"> </w:t>
-      </w:r>
-    </w:p>
-    <w:p>
-      <w:pPr>
-        <w:ind w:firstLine="720"/>
-      </w:pPr>
-      <w:r>
-        <w:t xml:space="preserve">This should be the outcomes from the interview and research you conducted on the subject and their </w:t>
-      </w:r>
-      <w:proofErr w:type="gramStart"/>
-      <w:r>
-        <w:t>hobbies</w:t>
-      </w:r>
-      <w:proofErr w:type="gramEnd"/>
-      <w:r>
-        <w:t xml:space="preserve">  </w:t>
-      </w:r>
-    </w:p>
-    <w:p>
-      <w:pPr>
-        <w:ind w:firstLine="720"/>
-      </w:pPr>
-      <w:r>
-        <w:t xml:space="preserve">This will be added to the About </w:t>
-      </w:r>
-      <w:proofErr w:type="gramStart"/>
-      <w:r>
-        <w:t>page</w:t>
-      </w:r>
-      <w:proofErr w:type="gramEnd"/>
-      <w:r>
-        <w:t xml:space="preserve"> </w:t>
-      </w:r>
-    </w:p>
-    <w:p>
-      <w:r>
-        <w:t xml:space="preserve">The images you intend to use in the final </w:t>
-      </w:r>
-      <w:proofErr w:type="gramStart"/>
-      <w:r>
-        <w:t>project</w:t>
-      </w:r>
-      <w:proofErr w:type="gramEnd"/>
-    </w:p>
-    <w:p>
-      <w:pPr>
-        <w:ind w:firstLine="720"/>
-      </w:pPr>
-      <w:r>
-        <w:t xml:space="preserve">3 Images should be related to the subject's </w:t>
-      </w:r>
-      <w:proofErr w:type="gramStart"/>
-      <w:r>
-        <w:t>hobbies</w:t>
-      </w:r>
-      <w:proofErr w:type="gramEnd"/>
-    </w:p>
-    <w:p>
-      <w:pPr>
-        <w:ind w:left="720" w:firstLine="720"/>
-      </w:pPr>
-      <w:r>
-        <w:t xml:space="preserve">This will go under the hobby page and should include a small write-up explaining </w:t>
-      </w:r>
-      <w:proofErr w:type="gramStart"/>
-      <w:r>
-        <w:t>their</w:t>
-      </w:r>
-      <w:proofErr w:type="gramEnd"/>
-      <w:r>
-        <w:t xml:space="preserve"> relevance. Remember, you are trying to build a story/timeline for visitors to </w:t>
-      </w:r>
-      <w:proofErr w:type="gramStart"/>
-      <w:r>
-        <w:t>follow</w:t>
-      </w:r>
-      <w:proofErr w:type="gramEnd"/>
-      <w:r>
-        <w:t xml:space="preserve">  </w:t>
-      </w:r>
-    </w:p>
-    <w:p>
-      <w:pPr>
-        <w:ind w:firstLine="720"/>
-      </w:pPr>
-      <w:r>
-        <w:t xml:space="preserve">3 images should be related to the subject’s goals, personal accomplishments, or </w:t>
-      </w:r>
-      <w:proofErr w:type="gramStart"/>
-      <w:r>
-        <w:t>embellishments</w:t>
-      </w:r>
-      <w:proofErr w:type="gramEnd"/>
-      <w:r>
-        <w:t xml:space="preserve"> </w:t>
-      </w:r>
-    </w:p>
-    <w:p>
-      <w:pPr>
-        <w:ind w:left="720" w:firstLine="720"/>
-      </w:pPr>
-      <w:r>
-        <w:t xml:space="preserve">These will go </w:t>
-      </w:r>
-      <w:proofErr w:type="gramStart"/>
-      <w:r>
-        <w:t>on</w:t>
-      </w:r>
-      <w:proofErr w:type="gramEnd"/>
-      <w:r>
-        <w:t xml:space="preserve"> the landing page and should include a small write-up explaining their relevance. Remember, you are trying to build a story/timeline for visitors to follow  </w:t>
-      </w:r>
-    </w:p>
-    <w:p>
-      <w:pPr>
-        <w:ind w:firstLine="720"/>
-      </w:pPr>
-      <w:r>
-        <w:t xml:space="preserve">1 image should be a portrait of the </w:t>
-      </w:r>
-      <w:proofErr w:type="gramStart"/>
-      <w:r>
-        <w:t>subject</w:t>
-      </w:r>
-      <w:proofErr w:type="gramEnd"/>
-    </w:p>
-    <w:p>
-      <w:pPr>
-        <w:ind w:left="720" w:firstLine="720"/>
-      </w:pPr>
-      <w:r>
-        <w:t xml:space="preserve">This image will be added to the About page, above the formalized 250-word </w:t>
-      </w:r>
-      <w:proofErr w:type="gramStart"/>
-      <w:r>
-        <w:t>write-up</w:t>
-      </w:r>
-      <w:proofErr w:type="gramEnd"/>
+        <w:rPr>
+          <w:noProof/>
+        </w:rPr>
+        <w:lastRenderedPageBreak/>
+        <w:drawing>
+          <wp:inline distT="0" distB="0" distL="0" distR="0" wp14:anchorId="11734CF4" wp14:editId="130B2F12">
+            <wp:extent cx="4581525" cy="6096000"/>
+            <wp:effectExtent l="0" t="0" r="9525" b="0"/>
+            <wp:docPr id="5" name="Picture 5"/>
+            <wp:cNvGraphicFramePr>
+              <a:graphicFrameLocks xmlns:a="http://schemas.openxmlformats.org/drawingml/2006/main" noChangeAspect="1"/>
+            </wp:cNvGraphicFramePr>
+            <a:graphic xmlns:a="http://schemas.openxmlformats.org/drawingml/2006/main">
+              <a:graphicData uri="http://schemas.openxmlformats.org/drawingml/2006/picture">
+                <pic:pic xmlns:pic="http://schemas.openxmlformats.org/drawingml/2006/picture">
+                  <pic:nvPicPr>
+                    <pic:cNvPr id="5" name="Picture 5"/>
+                    <pic:cNvPicPr/>
+                  </pic:nvPicPr>
+                  <pic:blipFill>
+                    <a:blip r:embed="rId12">
+                      <a:extLst>
+                        <a:ext uri="{28A0092B-C50C-407E-A947-70E740481C1C}">
+                          <a14:useLocalDpi xmlns:a14="http://schemas.microsoft.com/office/drawing/2010/main" val="0"/>
+                        </a:ext>
+                      </a:extLst>
+                    </a:blip>
+                    <a:stretch>
+                      <a:fillRect/>
+                    </a:stretch>
+                  </pic:blipFill>
+                  <pic:spPr>
+                    <a:xfrm>
+                      <a:off x="0" y="0"/>
+                      <a:ext cx="4581525" cy="6096000"/>
+                    </a:xfrm>
+                    <a:prstGeom prst="rect">
+                      <a:avLst/>
+                    </a:prstGeom>
+                  </pic:spPr>
+                </pic:pic>
+              </a:graphicData>
+            </a:graphic>
+          </wp:inline>
+        </w:drawing>
+      </w:r>
+    </w:p>
+    <w:p>
+      <w:pPr>
+        <w:ind w:left="720"/>
+      </w:pPr>
+      <w:r>
+        <w:rPr>
+          <w:noProof/>
+        </w:rPr>
+        <w:lastRenderedPageBreak/>
+        <w:drawing>
+          <wp:inline distT="0" distB="0" distL="0" distR="0" wp14:anchorId="40B118F3" wp14:editId="0BE1A21A">
+            <wp:extent cx="4591050" cy="6096000"/>
+            <wp:effectExtent l="0" t="0" r="0" b="0"/>
+            <wp:docPr id="6" name="Picture 6" descr="A person and a child taking a selfie&#10;&#10;Description automatically generated with medium confidence"/>
+            <wp:cNvGraphicFramePr>
+              <a:graphicFrameLocks xmlns:a="http://schemas.openxmlformats.org/drawingml/2006/main" noChangeAspect="1"/>
+            </wp:cNvGraphicFramePr>
+            <a:graphic xmlns:a="http://schemas.openxmlformats.org/drawingml/2006/main">
+              <a:graphicData uri="http://schemas.openxmlformats.org/drawingml/2006/picture">
+                <pic:pic xmlns:pic="http://schemas.openxmlformats.org/drawingml/2006/picture">
+                  <pic:nvPicPr>
+                    <pic:cNvPr id="6" name="Picture 6" descr="A person and a child taking a selfie&#10;&#10;Description automatically generated with medium confidence"/>
+                    <pic:cNvPicPr/>
+                  </pic:nvPicPr>
+                  <pic:blipFill>
+                    <a:blip r:embed="rId13">
+                      <a:extLst>
+                        <a:ext uri="{28A0092B-C50C-407E-A947-70E740481C1C}">
+                          <a14:useLocalDpi xmlns:a14="http://schemas.microsoft.com/office/drawing/2010/main" val="0"/>
+                        </a:ext>
+                      </a:extLst>
+                    </a:blip>
+                    <a:stretch>
+                      <a:fillRect/>
+                    </a:stretch>
+                  </pic:blipFill>
+                  <pic:spPr>
+                    <a:xfrm>
+                      <a:off x="0" y="0"/>
+                      <a:ext cx="4591050" cy="6096000"/>
+                    </a:xfrm>
+                    <a:prstGeom prst="rect">
+                      <a:avLst/>
+                    </a:prstGeom>
+                  </pic:spPr>
+                </pic:pic>
+              </a:graphicData>
+            </a:graphic>
+          </wp:inline>
+        </w:drawing>
+      </w:r>
+    </w:p>
+    <w:p>
+      <w:pPr>
+        <w:ind w:left="720"/>
+      </w:pPr>
+      <w:r>
+        <w:rPr>
+          <w:noProof/>
+        </w:rPr>
+        <w:lastRenderedPageBreak/>
+        <w:drawing>
+          <wp:inline distT="0" distB="0" distL="0" distR="0" wp14:anchorId="3255E9F5" wp14:editId="6A1479AA">
+            <wp:extent cx="4724400" cy="6096000"/>
+            <wp:effectExtent l="0" t="0" r="0" b="0"/>
+            <wp:docPr id="7" name="Picture 7"/>
+            <wp:cNvGraphicFramePr>
+              <a:graphicFrameLocks xmlns:a="http://schemas.openxmlformats.org/drawingml/2006/main" noChangeAspect="1"/>
+            </wp:cNvGraphicFramePr>
+            <a:graphic xmlns:a="http://schemas.openxmlformats.org/drawingml/2006/main">
+              <a:graphicData uri="http://schemas.openxmlformats.org/drawingml/2006/picture">
+                <pic:pic xmlns:pic="http://schemas.openxmlformats.org/drawingml/2006/picture">
+                  <pic:nvPicPr>
+                    <pic:cNvPr id="7" name="Picture 7"/>
+                    <pic:cNvPicPr/>
+                  </pic:nvPicPr>
+                  <pic:blipFill>
+                    <a:blip r:embed="rId14">
+                      <a:extLst>
+                        <a:ext uri="{28A0092B-C50C-407E-A947-70E740481C1C}">
+                          <a14:useLocalDpi xmlns:a14="http://schemas.microsoft.com/office/drawing/2010/main" val="0"/>
+                        </a:ext>
+                      </a:extLst>
+                    </a:blip>
+                    <a:stretch>
+                      <a:fillRect/>
+                    </a:stretch>
+                  </pic:blipFill>
+                  <pic:spPr>
+                    <a:xfrm>
+                      <a:off x="0" y="0"/>
+                      <a:ext cx="4724400" cy="6096000"/>
+                    </a:xfrm>
+                    <a:prstGeom prst="rect">
+                      <a:avLst/>
+                    </a:prstGeom>
+                  </pic:spPr>
+                </pic:pic>
+              </a:graphicData>
+            </a:graphic>
+          </wp:inline>
+        </w:drawing>
+      </w:r>
+      <w:r>
+        <w:rPr>
+          <w:noProof/>
+        </w:rPr>
+        <w:lastRenderedPageBreak/>
+        <w:drawing>
+          <wp:inline distT="0" distB="0" distL="0" distR="0" wp14:anchorId="2B1F2C00" wp14:editId="029739D9">
+            <wp:extent cx="4581525" cy="6096000"/>
+            <wp:effectExtent l="0" t="0" r="9525" b="0"/>
+            <wp:docPr id="9" name="Picture 9"/>
+            <wp:cNvGraphicFramePr>
+              <a:graphicFrameLocks xmlns:a="http://schemas.openxmlformats.org/drawingml/2006/main" noChangeAspect="1"/>
+            </wp:cNvGraphicFramePr>
+            <a:graphic xmlns:a="http://schemas.openxmlformats.org/drawingml/2006/main">
+              <a:graphicData uri="http://schemas.openxmlformats.org/drawingml/2006/picture">
+                <pic:pic xmlns:pic="http://schemas.openxmlformats.org/drawingml/2006/picture">
+                  <pic:nvPicPr>
+                    <pic:cNvPr id="9" name="Picture 9"/>
+                    <pic:cNvPicPr/>
+                  </pic:nvPicPr>
+                  <pic:blipFill>
+                    <a:blip r:embed="rId15">
+                      <a:extLst>
+                        <a:ext uri="{28A0092B-C50C-407E-A947-70E740481C1C}">
+                          <a14:useLocalDpi xmlns:a14="http://schemas.microsoft.com/office/drawing/2010/main" val="0"/>
+                        </a:ext>
+                      </a:extLst>
+                    </a:blip>
+                    <a:stretch>
+                      <a:fillRect/>
+                    </a:stretch>
+                  </pic:blipFill>
+                  <pic:spPr>
+                    <a:xfrm>
+                      <a:off x="0" y="0"/>
+                      <a:ext cx="4581525" cy="6096000"/>
+                    </a:xfrm>
+                    <a:prstGeom prst="rect">
+                      <a:avLst/>
+                    </a:prstGeom>
+                  </pic:spPr>
+                </pic:pic>
+              </a:graphicData>
+            </a:graphic>
+          </wp:inline>
+        </w:drawing>
+      </w:r>
+      <w:r>
+        <w:rPr>
+          <w:noProof/>
+        </w:rPr>
+        <w:lastRenderedPageBreak/>
+        <w:drawing>
+          <wp:inline distT="0" distB="0" distL="0" distR="0" wp14:anchorId="0CFD6C87" wp14:editId="53B40C75">
+            <wp:extent cx="6096000" cy="3181350"/>
+            <wp:effectExtent l="0" t="0" r="0" b="0"/>
+            <wp:docPr id="10" name="Picture 10"/>
+            <wp:cNvGraphicFramePr>
+              <a:graphicFrameLocks xmlns:a="http://schemas.openxmlformats.org/drawingml/2006/main" noChangeAspect="1"/>
+            </wp:cNvGraphicFramePr>
+            <a:graphic xmlns:a="http://schemas.openxmlformats.org/drawingml/2006/main">
+              <a:graphicData uri="http://schemas.openxmlformats.org/drawingml/2006/picture">
+                <pic:pic xmlns:pic="http://schemas.openxmlformats.org/drawingml/2006/picture">
+                  <pic:nvPicPr>
+                    <pic:cNvPr id="10" name="Picture 10"/>
+                    <pic:cNvPicPr/>
+                  </pic:nvPicPr>
+                  <pic:blipFill>
+                    <a:blip r:embed="rId16">
+                      <a:extLst>
+                        <a:ext uri="{28A0092B-C50C-407E-A947-70E740481C1C}">
+                          <a14:useLocalDpi xmlns:a14="http://schemas.microsoft.com/office/drawing/2010/main" val="0"/>
+                        </a:ext>
+                      </a:extLst>
+                    </a:blip>
+                    <a:stretch>
+                      <a:fillRect/>
+                    </a:stretch>
+                  </pic:blipFill>
+                  <pic:spPr>
+                    <a:xfrm>
+                      <a:off x="0" y="0"/>
+                      <a:ext cx="6096000" cy="3181350"/>
+                    </a:xfrm>
+                    <a:prstGeom prst="rect">
+                      <a:avLst/>
+                    </a:prstGeom>
+                  </pic:spPr>
+                </pic:pic>
+              </a:graphicData>
+            </a:graphic>
+          </wp:inline>
+        </w:drawing>
+      </w:r>
+      <w:r>
+        <w:rPr>
+          <w:noProof/>
+        </w:rPr>
+        <w:lastRenderedPageBreak/>
+        <w:drawing>
+          <wp:inline distT="0" distB="0" distL="0" distR="0" wp14:anchorId="0AC6058F" wp14:editId="40A3F8EB">
+            <wp:extent cx="4581525" cy="6096000"/>
+            <wp:effectExtent l="0" t="0" r="9525" b="0"/>
+            <wp:docPr id="11" name="Picture 11" descr="A picture containing text, building, warehouse&#10;&#10;Description automatically generated"/>
+            <wp:cNvGraphicFramePr>
+              <a:graphicFrameLocks xmlns:a="http://schemas.openxmlformats.org/drawingml/2006/main" noChangeAspect="1"/>
+            </wp:cNvGraphicFramePr>
+            <a:graphic xmlns:a="http://schemas.openxmlformats.org/drawingml/2006/main">
+              <a:graphicData uri="http://schemas.openxmlformats.org/drawingml/2006/picture">
+                <pic:pic xmlns:pic="http://schemas.openxmlformats.org/drawingml/2006/picture">
+                  <pic:nvPicPr>
+                    <pic:cNvPr id="11" name="Picture 11" descr="A picture containing text, building, warehouse&#10;&#10;Description automatically generated"/>
+                    <pic:cNvPicPr/>
+                  </pic:nvPicPr>
+                  <pic:blipFill>
+                    <a:blip r:embed="rId17">
+                      <a:extLst>
+                        <a:ext uri="{28A0092B-C50C-407E-A947-70E740481C1C}">
+                          <a14:useLocalDpi xmlns:a14="http://schemas.microsoft.com/office/drawing/2010/main" val="0"/>
+                        </a:ext>
+                      </a:extLst>
+                    </a:blip>
+                    <a:stretch>
+                      <a:fillRect/>
+                    </a:stretch>
+                  </pic:blipFill>
+                  <pic:spPr>
+                    <a:xfrm>
+                      <a:off x="0" y="0"/>
+                      <a:ext cx="4581525" cy="6096000"/>
+                    </a:xfrm>
+                    <a:prstGeom prst="rect">
+                      <a:avLst/>
+                    </a:prstGeom>
+                  </pic:spPr>
+                </pic:pic>
+              </a:graphicData>
+            </a:graphic>
+          </wp:inline>
+        </w:drawing>
+      </w:r>
     </w:p>
     <w:sectPr>
-      <w:headerReference w:type="default" r:id="rId11"/>
+      <w:headerReference w:type="default" r:id="rId18"/>
       <w:pgSz w:w="12240" w:h="15840"/>
       <w:pgMar w:top="720" w:right="720" w:bottom="720" w:left="720" w:header="720" w:footer="720" w:gutter="0"/>
       <w:cols w:space="720"/>
@@ -950,6 +1629,9 @@
         <w:tab w:val="right" w:pos="10800"/>
       </w:tabs>
     </w:pPr>
+    <w:r>
+      <w:t>Guy Jent</w:t>
+    </w:r>
     <w:r>
       <w:tab/>
     </w:r>

</xml_diff>